<commit_message>
updated specs and vision
</commit_message>
<xml_diff>
--- a/Features of MoveMyMusic, take2.docx
+++ b/Features of MoveMyMusic, take2.docx
@@ -110,8 +110,6 @@
           <w:szCs w:val="28"/>
         </w:rPr>
       </w:pPr>
-      <w:bookmarkStart w:id="0" w:name="_GoBack"/>
-      <w:bookmarkEnd w:id="0"/>
     </w:p>
     <w:p>
       <w:pPr>
@@ -153,37 +151,20 @@
     <w:p>
       <w:pPr>
         <w:rPr>
-          <w:sz w:val="28"/>
-          <w:szCs w:val="28"/>
-        </w:rPr>
-      </w:pPr>
-      <w:r>
-        <w:rPr>
-          <w:sz w:val="28"/>
-          <w:szCs w:val="28"/>
-        </w:rPr>
-        <w:t>Move my Music: a web-based program that also works on tablets</w:t>
-      </w:r>
-      <w:r>
-        <w:rPr>
-          <w:sz w:val="28"/>
-          <w:szCs w:val="28"/>
-        </w:rPr>
-        <w:t xml:space="preserve"> in which students drag and drop notes and other musical symbols to write music</w:t>
-      </w:r>
-      <w:r>
-        <w:rPr>
-          <w:sz w:val="28"/>
-          <w:szCs w:val="28"/>
-        </w:rPr>
-        <w:t xml:space="preserve">. </w:t>
-      </w:r>
-      <w:r>
-        <w:rPr>
-          <w:sz w:val="28"/>
-          <w:szCs w:val="28"/>
-        </w:rPr>
-        <w:t>This is a tool for free composition and for classroom assessment.</w:t>
+          <w:rFonts w:ascii="Times" w:eastAsia="Times New Roman" w:hAnsi="Times" w:cs="Times New Roman"/>
+          <w:sz w:val="20"/>
+          <w:szCs w:val="20"/>
+          <w:lang w:eastAsia="en-US"/>
+        </w:rPr>
+      </w:pPr>
+      <w:r>
+        <w:rPr>
+          <w:rFonts w:ascii="Times" w:eastAsia="Times New Roman" w:hAnsi="Times" w:cs="Times New Roman"/>
+          <w:color w:val="222323"/>
+          <w:shd w:val="clear" w:color="auto" w:fill="F9F9F9"/>
+          <w:lang w:eastAsia="en-US"/>
+        </w:rPr>
+        <w:t>MoveMyMusic is a Music Education Web App. Students drag and drop pitches and rhythms to create their own music or complete assignments. MoveMyMusic is unique in that it allows teachers to manage student workflow and create differentiated assignments and assessments.</w:t>
       </w:r>
     </w:p>
     <w:p>
@@ -284,21 +265,12 @@
         </w:rPr>
         <w:t xml:space="preserve">Quiz Mode: </w:t>
       </w:r>
-      <w:proofErr w:type="spellStart"/>
-      <w:r>
-        <w:rPr>
-          <w:sz w:val="28"/>
-          <w:szCs w:val="28"/>
-        </w:rPr>
-        <w:t>Socrative</w:t>
-      </w:r>
-      <w:proofErr w:type="spellEnd"/>
-      <w:r>
-        <w:rPr>
-          <w:sz w:val="28"/>
-          <w:szCs w:val="28"/>
-        </w:rPr>
-        <w:t>-like format for the music classroom, where teachers can create quizzes or tickets out that students complete, are auto-corrected</w:t>
+      <w:r>
+        <w:rPr>
+          <w:sz w:val="28"/>
+          <w:szCs w:val="28"/>
+        </w:rPr>
+        <w:t>Socrative-like format for the music classroom, where teachers can create quizzes or tickets out that students complete, are auto-corrected</w:t>
       </w:r>
     </w:p>
     <w:p>
@@ -345,6 +317,26 @@
       <w:pPr>
         <w:pStyle w:val="ListParagraph"/>
         <w:numPr>
+          <w:ilvl w:val="1"/>
+          <w:numId w:val="8"/>
+        </w:numPr>
+        <w:rPr>
+          <w:sz w:val="28"/>
+          <w:szCs w:val="28"/>
+        </w:rPr>
+      </w:pPr>
+      <w:r>
+        <w:rPr>
+          <w:sz w:val="28"/>
+          <w:szCs w:val="28"/>
+        </w:rPr>
+        <w:t>Dictation mode: students listen, then “write” what is heard. This can also be auto-corrected</w:t>
+      </w:r>
+    </w:p>
+    <w:p>
+      <w:pPr>
+        <w:pStyle w:val="ListParagraph"/>
+        <w:numPr>
           <w:ilvl w:val="2"/>
           <w:numId w:val="8"/>
         </w:numPr>
@@ -353,6 +345,13 @@
           <w:szCs w:val="28"/>
         </w:rPr>
       </w:pPr>
+      <w:r>
+        <w:rPr>
+          <w:sz w:val="28"/>
+          <w:szCs w:val="28"/>
+        </w:rPr>
+        <w:t>Teachers can access student work and give feedback.</w:t>
+      </w:r>
     </w:p>
     <w:p>
       <w:pPr>
@@ -371,7 +370,7 @@
           <w:sz w:val="28"/>
           <w:szCs w:val="28"/>
         </w:rPr>
-        <w:t>Dictation mode: students listen, then “write” what is heard. This can also be auto-corrected</w:t>
+        <w:t>Free-compose mode: students select their own visual options</w:t>
       </w:r>
     </w:p>
     <w:p>
@@ -391,6 +390,62 @@
           <w:sz w:val="28"/>
           <w:szCs w:val="28"/>
         </w:rPr>
+        <w:t xml:space="preserve">Would this eventually allow students to designate their grade level to get the right </w:t>
+      </w:r>
+      <w:r>
+        <w:rPr>
+          <w:sz w:val="28"/>
+          <w:szCs w:val="28"/>
+        </w:rPr>
+        <w:t xml:space="preserve">standards-based </w:t>
+      </w:r>
+      <w:bookmarkStart w:id="0" w:name="_GoBack"/>
+      <w:bookmarkEnd w:id="0"/>
+      <w:r>
+        <w:rPr>
+          <w:sz w:val="28"/>
+          <w:szCs w:val="28"/>
+        </w:rPr>
+        <w:t>options?</w:t>
+      </w:r>
+    </w:p>
+    <w:p>
+      <w:pPr>
+        <w:pStyle w:val="ListParagraph"/>
+        <w:numPr>
+          <w:ilvl w:val="2"/>
+          <w:numId w:val="8"/>
+        </w:numPr>
+        <w:rPr>
+          <w:sz w:val="28"/>
+          <w:szCs w:val="28"/>
+        </w:rPr>
+      </w:pPr>
+      <w:r>
+        <w:rPr>
+          <w:sz w:val="28"/>
+          <w:szCs w:val="28"/>
+        </w:rPr>
+        <w:t>Can teacher select visuals for free-compose?</w:t>
+      </w:r>
+    </w:p>
+    <w:p>
+      <w:pPr>
+        <w:pStyle w:val="ListParagraph"/>
+        <w:numPr>
+          <w:ilvl w:val="2"/>
+          <w:numId w:val="8"/>
+        </w:numPr>
+        <w:rPr>
+          <w:sz w:val="28"/>
+          <w:szCs w:val="28"/>
+        </w:rPr>
+      </w:pPr>
+      <w:r>
+        <w:rPr>
+          <w:sz w:val="28"/>
+          <w:szCs w:val="28"/>
+        </w:rPr>
         <w:t>Teachers can access student work and give feedback.</w:t>
       </w:r>
     </w:p>
@@ -398,14 +453,603 @@
       <w:pPr>
         <w:pStyle w:val="ListParagraph"/>
         <w:numPr>
-          <w:ilvl w:val="2"/>
-          <w:numId w:val="8"/>
-        </w:numPr>
-        <w:rPr>
-          <w:sz w:val="28"/>
-          <w:szCs w:val="28"/>
-        </w:rPr>
-      </w:pPr>
+          <w:ilvl w:val="0"/>
+          <w:numId w:val="8"/>
+        </w:numPr>
+        <w:rPr>
+          <w:sz w:val="28"/>
+          <w:szCs w:val="28"/>
+        </w:rPr>
+      </w:pPr>
+      <w:r>
+        <w:rPr>
+          <w:sz w:val="28"/>
+          <w:szCs w:val="28"/>
+        </w:rPr>
+        <w:t xml:space="preserve">Playback </w:t>
+      </w:r>
+    </w:p>
+    <w:p>
+      <w:pPr>
+        <w:pStyle w:val="ListParagraph"/>
+        <w:numPr>
+          <w:ilvl w:val="0"/>
+          <w:numId w:val="8"/>
+        </w:numPr>
+        <w:rPr>
+          <w:sz w:val="28"/>
+          <w:szCs w:val="28"/>
+        </w:rPr>
+      </w:pPr>
+      <w:r>
+        <w:rPr>
+          <w:sz w:val="28"/>
+          <w:szCs w:val="28"/>
+        </w:rPr>
+        <w:t>Teachers design the student interface, allowing for differentiation across grade levels and abilities</w:t>
+      </w:r>
+    </w:p>
+    <w:p>
+      <w:pPr>
+        <w:pStyle w:val="ListParagraph"/>
+        <w:numPr>
+          <w:ilvl w:val="0"/>
+          <w:numId w:val="8"/>
+        </w:numPr>
+        <w:rPr>
+          <w:sz w:val="28"/>
+          <w:szCs w:val="28"/>
+        </w:rPr>
+      </w:pPr>
+      <w:r>
+        <w:rPr>
+          <w:sz w:val="28"/>
+          <w:szCs w:val="28"/>
+        </w:rPr>
+        <w:t>Teacher and Student versions, linked with a simple classroom login</w:t>
+      </w:r>
+    </w:p>
+    <w:p>
+      <w:pPr>
+        <w:pStyle w:val="ListParagraph"/>
+        <w:numPr>
+          <w:ilvl w:val="0"/>
+          <w:numId w:val="8"/>
+        </w:numPr>
+        <w:rPr>
+          <w:sz w:val="28"/>
+          <w:szCs w:val="28"/>
+        </w:rPr>
+      </w:pPr>
+      <w:r>
+        <w:rPr>
+          <w:sz w:val="28"/>
+          <w:szCs w:val="28"/>
+        </w:rPr>
+        <w:t>Online workflow between teacher and students</w:t>
+      </w:r>
+    </w:p>
+    <w:p>
+      <w:pPr>
+        <w:pStyle w:val="ListParagraph"/>
+        <w:numPr>
+          <w:ilvl w:val="0"/>
+          <w:numId w:val="8"/>
+        </w:numPr>
+        <w:rPr>
+          <w:sz w:val="28"/>
+          <w:szCs w:val="28"/>
+        </w:rPr>
+      </w:pPr>
+      <w:r>
+        <w:rPr>
+          <w:sz w:val="28"/>
+          <w:szCs w:val="28"/>
+        </w:rPr>
+        <w:t>Allows students to make mistakes</w:t>
+      </w:r>
+    </w:p>
+    <w:p>
+      <w:pPr>
+        <w:rPr>
+          <w:sz w:val="28"/>
+          <w:szCs w:val="28"/>
+        </w:rPr>
+      </w:pPr>
+    </w:p>
+    <w:p>
+      <w:pPr>
+        <w:rPr>
+          <w:sz w:val="28"/>
+          <w:szCs w:val="28"/>
+        </w:rPr>
+      </w:pPr>
+      <w:r>
+        <w:rPr>
+          <w:b/>
+          <w:sz w:val="28"/>
+          <w:szCs w:val="28"/>
+        </w:rPr>
+        <w:t>Teacher</w:t>
+      </w:r>
+      <w:r>
+        <w:rPr>
+          <w:sz w:val="28"/>
+          <w:szCs w:val="28"/>
+        </w:rPr>
+        <w:t xml:space="preserve"> </w:t>
+      </w:r>
+      <w:r>
+        <w:rPr>
+          <w:b/>
+          <w:sz w:val="28"/>
+          <w:szCs w:val="28"/>
+        </w:rPr>
+        <w:t>Mode:</w:t>
+      </w:r>
+      <w:r>
+        <w:rPr>
+          <w:sz w:val="28"/>
+          <w:szCs w:val="28"/>
+        </w:rPr>
+        <w:t xml:space="preserve"> </w:t>
+      </w:r>
+    </w:p>
+    <w:p>
+      <w:pPr>
+        <w:rPr>
+          <w:sz w:val="28"/>
+          <w:szCs w:val="28"/>
+        </w:rPr>
+      </w:pPr>
+      <w:r>
+        <w:rPr>
+          <w:sz w:val="28"/>
+          <w:szCs w:val="28"/>
+        </w:rPr>
+        <w:t>Assign music to students: parameters (below), time restrictions</w:t>
+      </w:r>
+    </w:p>
+    <w:p>
+      <w:pPr>
+        <w:pStyle w:val="ListParagraph"/>
+        <w:numPr>
+          <w:ilvl w:val="0"/>
+          <w:numId w:val="8"/>
+        </w:numPr>
+        <w:rPr>
+          <w:sz w:val="28"/>
+          <w:szCs w:val="28"/>
+        </w:rPr>
+      </w:pPr>
+      <w:r>
+        <w:rPr>
+          <w:sz w:val="28"/>
+          <w:szCs w:val="28"/>
+        </w:rPr>
+        <w:t>Grade and lock student work</w:t>
+      </w:r>
+    </w:p>
+    <w:p>
+      <w:pPr>
+        <w:pStyle w:val="ListParagraph"/>
+        <w:numPr>
+          <w:ilvl w:val="0"/>
+          <w:numId w:val="8"/>
+        </w:numPr>
+        <w:rPr>
+          <w:sz w:val="28"/>
+          <w:szCs w:val="28"/>
+        </w:rPr>
+      </w:pPr>
+      <w:r>
+        <w:rPr>
+          <w:sz w:val="28"/>
+          <w:szCs w:val="28"/>
+        </w:rPr>
+        <w:t xml:space="preserve">Ability to group assignments by class, level, etc. </w:t>
+      </w:r>
+    </w:p>
+    <w:p>
+      <w:pPr>
+        <w:pStyle w:val="ListParagraph"/>
+        <w:numPr>
+          <w:ilvl w:val="0"/>
+          <w:numId w:val="8"/>
+        </w:numPr>
+        <w:rPr>
+          <w:sz w:val="28"/>
+          <w:szCs w:val="28"/>
+        </w:rPr>
+      </w:pPr>
+      <w:r>
+        <w:rPr>
+          <w:sz w:val="28"/>
+          <w:szCs w:val="28"/>
+        </w:rPr>
+        <w:t>Make annotations/feedback on student work</w:t>
+      </w:r>
+    </w:p>
+    <w:p>
+      <w:pPr>
+        <w:rPr>
+          <w:sz w:val="28"/>
+          <w:szCs w:val="28"/>
+        </w:rPr>
+      </w:pPr>
+      <w:r>
+        <w:rPr>
+          <w:b/>
+          <w:sz w:val="28"/>
+          <w:szCs w:val="28"/>
+        </w:rPr>
+        <w:t xml:space="preserve">Teacher </w:t>
+      </w:r>
+      <w:r>
+        <w:rPr>
+          <w:sz w:val="28"/>
+          <w:szCs w:val="28"/>
+        </w:rPr>
+        <w:t xml:space="preserve">designates items that will appear in the student version. </w:t>
+      </w:r>
+      <w:r>
+        <w:rPr>
+          <w:sz w:val="28"/>
+          <w:szCs w:val="28"/>
+        </w:rPr>
+        <w:t xml:space="preserve"> </w:t>
+      </w:r>
+    </w:p>
+    <w:p>
+      <w:pPr>
+        <w:pStyle w:val="ListParagraph"/>
+        <w:numPr>
+          <w:ilvl w:val="0"/>
+          <w:numId w:val="8"/>
+        </w:numPr>
+        <w:rPr>
+          <w:sz w:val="28"/>
+          <w:szCs w:val="28"/>
+        </w:rPr>
+      </w:pPr>
+      <w:r>
+        <w:rPr>
+          <w:sz w:val="28"/>
+          <w:szCs w:val="28"/>
+        </w:rPr>
+        <w:lastRenderedPageBreak/>
+        <w:t xml:space="preserve">Clef (treble, bass, </w:t>
+      </w:r>
+      <w:r>
+        <w:rPr>
+          <w:sz w:val="28"/>
+          <w:szCs w:val="28"/>
+        </w:rPr>
+        <w:t xml:space="preserve">alto, </w:t>
+      </w:r>
+      <w:r>
+        <w:rPr>
+          <w:sz w:val="28"/>
+          <w:szCs w:val="28"/>
+        </w:rPr>
+        <w:t>none)</w:t>
+      </w:r>
+    </w:p>
+    <w:p>
+      <w:pPr>
+        <w:pStyle w:val="ListParagraph"/>
+        <w:numPr>
+          <w:ilvl w:val="0"/>
+          <w:numId w:val="8"/>
+        </w:numPr>
+        <w:rPr>
+          <w:sz w:val="28"/>
+          <w:szCs w:val="28"/>
+        </w:rPr>
+      </w:pPr>
+      <w:r>
+        <w:rPr>
+          <w:sz w:val="28"/>
+          <w:szCs w:val="28"/>
+        </w:rPr>
+        <w:t>Number of staves</w:t>
+      </w:r>
+      <w:r>
+        <w:rPr>
+          <w:sz w:val="28"/>
+          <w:szCs w:val="28"/>
+        </w:rPr>
+        <w:t xml:space="preserve"> (and the clef of these)</w:t>
+      </w:r>
+    </w:p>
+    <w:p>
+      <w:pPr>
+        <w:pStyle w:val="ListParagraph"/>
+        <w:numPr>
+          <w:ilvl w:val="0"/>
+          <w:numId w:val="8"/>
+        </w:numPr>
+        <w:rPr>
+          <w:sz w:val="28"/>
+          <w:szCs w:val="28"/>
+        </w:rPr>
+      </w:pPr>
+      <w:r>
+        <w:rPr>
+          <w:sz w:val="28"/>
+          <w:szCs w:val="28"/>
+        </w:rPr>
+        <w:t>Option of instrument sounds</w:t>
+      </w:r>
+    </w:p>
+    <w:p>
+      <w:pPr>
+        <w:pStyle w:val="ListParagraph"/>
+        <w:numPr>
+          <w:ilvl w:val="0"/>
+          <w:numId w:val="8"/>
+        </w:numPr>
+        <w:rPr>
+          <w:sz w:val="28"/>
+          <w:szCs w:val="28"/>
+        </w:rPr>
+      </w:pPr>
+      <w:r>
+        <w:rPr>
+          <w:sz w:val="28"/>
+          <w:szCs w:val="28"/>
+        </w:rPr>
+        <w:t>Multiple notes at the same time for harmony</w:t>
+      </w:r>
+    </w:p>
+    <w:p>
+      <w:pPr>
+        <w:pStyle w:val="ListParagraph"/>
+        <w:numPr>
+          <w:ilvl w:val="0"/>
+          <w:numId w:val="8"/>
+        </w:numPr>
+        <w:rPr>
+          <w:sz w:val="28"/>
+          <w:szCs w:val="28"/>
+        </w:rPr>
+      </w:pPr>
+      <w:r>
+        <w:rPr>
+          <w:sz w:val="28"/>
+          <w:szCs w:val="28"/>
+        </w:rPr>
+        <w:t>2,3, or 5-line staff</w:t>
+      </w:r>
+    </w:p>
+    <w:p>
+      <w:pPr>
+        <w:pStyle w:val="ListParagraph"/>
+        <w:numPr>
+          <w:ilvl w:val="0"/>
+          <w:numId w:val="8"/>
+        </w:numPr>
+        <w:rPr>
+          <w:sz w:val="28"/>
+          <w:szCs w:val="28"/>
+        </w:rPr>
+      </w:pPr>
+      <w:r>
+        <w:rPr>
+          <w:sz w:val="28"/>
+          <w:szCs w:val="28"/>
+        </w:rPr>
+        <w:t>Scale sets: Pentatonic, Diatonic, Minor</w:t>
+      </w:r>
+    </w:p>
+    <w:p>
+      <w:pPr>
+        <w:pStyle w:val="ListParagraph"/>
+        <w:numPr>
+          <w:ilvl w:val="0"/>
+          <w:numId w:val="8"/>
+        </w:numPr>
+        <w:rPr>
+          <w:sz w:val="28"/>
+          <w:szCs w:val="28"/>
+        </w:rPr>
+      </w:pPr>
+      <w:r>
+        <w:rPr>
+          <w:sz w:val="28"/>
+          <w:szCs w:val="28"/>
+        </w:rPr>
+        <w:t xml:space="preserve">pitch </w:t>
+      </w:r>
+      <w:r>
+        <w:rPr>
+          <w:sz w:val="28"/>
+          <w:szCs w:val="28"/>
+        </w:rPr>
+        <w:t xml:space="preserve">(notehead) </w:t>
+      </w:r>
+      <w:r>
+        <w:rPr>
+          <w:sz w:val="28"/>
+          <w:szCs w:val="28"/>
+        </w:rPr>
+        <w:t xml:space="preserve">only, or notes with </w:t>
+      </w:r>
+      <w:r>
+        <w:rPr>
+          <w:sz w:val="28"/>
+          <w:szCs w:val="28"/>
+        </w:rPr>
+        <w:t xml:space="preserve">rhythmic </w:t>
+      </w:r>
+      <w:r>
+        <w:rPr>
+          <w:sz w:val="28"/>
+          <w:szCs w:val="28"/>
+        </w:rPr>
+        <w:t>value</w:t>
+      </w:r>
+    </w:p>
+    <w:p>
+      <w:pPr>
+        <w:pStyle w:val="ListParagraph"/>
+        <w:numPr>
+          <w:ilvl w:val="0"/>
+          <w:numId w:val="8"/>
+        </w:numPr>
+        <w:rPr>
+          <w:sz w:val="28"/>
+          <w:szCs w:val="28"/>
+        </w:rPr>
+      </w:pPr>
+      <w:r>
+        <w:rPr>
+          <w:sz w:val="28"/>
+          <w:szCs w:val="28"/>
+        </w:rPr>
+        <w:t>lyrics</w:t>
+      </w:r>
+    </w:p>
+    <w:p>
+      <w:pPr>
+        <w:pStyle w:val="ListParagraph"/>
+        <w:numPr>
+          <w:ilvl w:val="0"/>
+          <w:numId w:val="8"/>
+        </w:numPr>
+        <w:rPr>
+          <w:sz w:val="28"/>
+          <w:szCs w:val="28"/>
+        </w:rPr>
+      </w:pPr>
+      <w:r>
+        <w:rPr>
+          <w:sz w:val="28"/>
+          <w:szCs w:val="28"/>
+        </w:rPr>
+        <w:t>rhythmic values with no pitch</w:t>
+      </w:r>
+      <w:r>
+        <w:rPr>
+          <w:sz w:val="28"/>
+          <w:szCs w:val="28"/>
+        </w:rPr>
+        <w:t xml:space="preserve"> (no staff)</w:t>
+      </w:r>
+    </w:p>
+    <w:p>
+      <w:pPr>
+        <w:pStyle w:val="ListParagraph"/>
+        <w:numPr>
+          <w:ilvl w:val="0"/>
+          <w:numId w:val="8"/>
+        </w:numPr>
+        <w:rPr>
+          <w:sz w:val="28"/>
+          <w:szCs w:val="28"/>
+        </w:rPr>
+      </w:pPr>
+      <w:r>
+        <w:rPr>
+          <w:sz w:val="28"/>
+          <w:szCs w:val="28"/>
+        </w:rPr>
+        <w:t>Auto-correct mode (doesn’t drop in the correct place, but rather shows color if correct and gray if incorrect)</w:t>
+      </w:r>
+    </w:p>
+    <w:p>
+      <w:pPr>
+        <w:pStyle w:val="ListParagraph"/>
+        <w:numPr>
+          <w:ilvl w:val="0"/>
+          <w:numId w:val="8"/>
+        </w:numPr>
+        <w:rPr>
+          <w:sz w:val="28"/>
+          <w:szCs w:val="28"/>
+        </w:rPr>
+      </w:pPr>
+      <w:r>
+        <w:rPr>
+          <w:sz w:val="28"/>
+          <w:szCs w:val="28"/>
+        </w:rPr>
+        <w:t>Solfa?</w:t>
+      </w:r>
+      <w:r>
+        <w:rPr>
+          <w:sz w:val="28"/>
+          <w:szCs w:val="28"/>
+        </w:rPr>
+        <w:t xml:space="preserve"> *in moveable do, if the key is other than C, will key signature automatically appear?</w:t>
+      </w:r>
+    </w:p>
+    <w:p>
+      <w:pPr>
+        <w:pStyle w:val="ListParagraph"/>
+        <w:numPr>
+          <w:ilvl w:val="0"/>
+          <w:numId w:val="8"/>
+        </w:numPr>
+        <w:rPr>
+          <w:sz w:val="28"/>
+          <w:szCs w:val="28"/>
+        </w:rPr>
+      </w:pPr>
+      <w:r>
+        <w:rPr>
+          <w:sz w:val="28"/>
+          <w:szCs w:val="28"/>
+        </w:rPr>
+        <w:t>Key signature</w:t>
+      </w:r>
+    </w:p>
+    <w:p>
+      <w:pPr>
+        <w:pStyle w:val="ListParagraph"/>
+        <w:numPr>
+          <w:ilvl w:val="0"/>
+          <w:numId w:val="8"/>
+        </w:numPr>
+        <w:rPr>
+          <w:sz w:val="28"/>
+          <w:szCs w:val="28"/>
+        </w:rPr>
+      </w:pPr>
+      <w:r>
+        <w:rPr>
+          <w:sz w:val="28"/>
+          <w:szCs w:val="28"/>
+        </w:rPr>
+        <w:t>Color-coding on notes (Boomwhacker scheme)</w:t>
+      </w:r>
+    </w:p>
+    <w:p>
+      <w:pPr>
+        <w:pStyle w:val="ListParagraph"/>
+        <w:numPr>
+          <w:ilvl w:val="0"/>
+          <w:numId w:val="8"/>
+        </w:numPr>
+        <w:rPr>
+          <w:sz w:val="28"/>
+          <w:szCs w:val="28"/>
+        </w:rPr>
+      </w:pPr>
+      <w:r>
+        <w:rPr>
+          <w:sz w:val="28"/>
+          <w:szCs w:val="28"/>
+        </w:rPr>
+        <w:t>T</w:t>
+      </w:r>
+      <w:r>
+        <w:rPr>
+          <w:sz w:val="28"/>
+          <w:szCs w:val="28"/>
+        </w:rPr>
+        <w:t>ime signature or none</w:t>
+      </w:r>
     </w:p>
     <w:p>
       <w:pPr>
@@ -424,760 +1068,7 @@
           <w:sz w:val="28"/>
           <w:szCs w:val="28"/>
         </w:rPr>
-        <w:t>Free-compose mode: students select their own visual options</w:t>
-      </w:r>
-    </w:p>
-    <w:p>
-      <w:pPr>
-        <w:pStyle w:val="ListParagraph"/>
-        <w:numPr>
-          <w:ilvl w:val="2"/>
-          <w:numId w:val="8"/>
-        </w:numPr>
-        <w:rPr>
-          <w:sz w:val="28"/>
-          <w:szCs w:val="28"/>
-        </w:rPr>
-      </w:pPr>
-      <w:r>
-        <w:rPr>
-          <w:sz w:val="28"/>
-          <w:szCs w:val="28"/>
-        </w:rPr>
-        <w:t>Would this eventually allow students to designate their grade level to get the right options?</w:t>
-      </w:r>
-    </w:p>
-    <w:p>
-      <w:pPr>
-        <w:pStyle w:val="ListParagraph"/>
-        <w:numPr>
-          <w:ilvl w:val="2"/>
-          <w:numId w:val="8"/>
-        </w:numPr>
-        <w:rPr>
-          <w:sz w:val="28"/>
-          <w:szCs w:val="28"/>
-        </w:rPr>
-      </w:pPr>
-      <w:r>
-        <w:rPr>
-          <w:sz w:val="28"/>
-          <w:szCs w:val="28"/>
-        </w:rPr>
-        <w:t>Can teacher select visuals for free-compose?</w:t>
-      </w:r>
-    </w:p>
-    <w:p>
-      <w:pPr>
-        <w:pStyle w:val="ListParagraph"/>
-        <w:numPr>
-          <w:ilvl w:val="2"/>
-          <w:numId w:val="8"/>
-        </w:numPr>
-        <w:rPr>
-          <w:sz w:val="28"/>
-          <w:szCs w:val="28"/>
-        </w:rPr>
-      </w:pPr>
-      <w:r>
-        <w:rPr>
-          <w:sz w:val="28"/>
-          <w:szCs w:val="28"/>
-        </w:rPr>
-        <w:t>Teachers can access student work and give feedback.</w:t>
-      </w:r>
-    </w:p>
-    <w:p>
-      <w:pPr>
-        <w:pStyle w:val="ListParagraph"/>
-        <w:numPr>
-          <w:ilvl w:val="2"/>
-          <w:numId w:val="8"/>
-        </w:numPr>
-        <w:rPr>
-          <w:sz w:val="28"/>
-          <w:szCs w:val="28"/>
-        </w:rPr>
-      </w:pPr>
-    </w:p>
-    <w:p>
-      <w:pPr>
-        <w:pStyle w:val="ListParagraph"/>
-        <w:numPr>
-          <w:ilvl w:val="0"/>
-          <w:numId w:val="8"/>
-        </w:numPr>
-        <w:rPr>
-          <w:sz w:val="28"/>
-          <w:szCs w:val="28"/>
-        </w:rPr>
-      </w:pPr>
-      <w:r>
-        <w:rPr>
-          <w:sz w:val="28"/>
-          <w:szCs w:val="28"/>
-        </w:rPr>
-        <w:t xml:space="preserve">Playback </w:t>
-      </w:r>
-    </w:p>
-    <w:p>
-      <w:pPr>
-        <w:pStyle w:val="ListParagraph"/>
-        <w:numPr>
-          <w:ilvl w:val="0"/>
-          <w:numId w:val="8"/>
-        </w:numPr>
-        <w:rPr>
-          <w:sz w:val="28"/>
-          <w:szCs w:val="28"/>
-        </w:rPr>
-      </w:pPr>
-      <w:r>
-        <w:rPr>
-          <w:sz w:val="28"/>
-          <w:szCs w:val="28"/>
-        </w:rPr>
-        <w:t>Teachers design the student interface, allowing for differentiation across grade levels and abilities</w:t>
-      </w:r>
-    </w:p>
-    <w:p>
-      <w:pPr>
-        <w:pStyle w:val="ListParagraph"/>
-        <w:numPr>
-          <w:ilvl w:val="0"/>
-          <w:numId w:val="8"/>
-        </w:numPr>
-        <w:rPr>
-          <w:sz w:val="28"/>
-          <w:szCs w:val="28"/>
-        </w:rPr>
-      </w:pPr>
-      <w:r>
-        <w:rPr>
-          <w:sz w:val="28"/>
-          <w:szCs w:val="28"/>
-        </w:rPr>
-        <w:t>Teacher and Student versions, linked with a simple classroom login</w:t>
-      </w:r>
-    </w:p>
-    <w:p>
-      <w:pPr>
-        <w:pStyle w:val="ListParagraph"/>
-        <w:numPr>
-          <w:ilvl w:val="0"/>
-          <w:numId w:val="8"/>
-        </w:numPr>
-        <w:rPr>
-          <w:sz w:val="28"/>
-          <w:szCs w:val="28"/>
-        </w:rPr>
-      </w:pPr>
-      <w:r>
-        <w:rPr>
-          <w:sz w:val="28"/>
-          <w:szCs w:val="28"/>
-        </w:rPr>
-        <w:t>Online workflow between teacher and students</w:t>
-      </w:r>
-    </w:p>
-    <w:p>
-      <w:pPr>
-        <w:pStyle w:val="ListParagraph"/>
-        <w:numPr>
-          <w:ilvl w:val="0"/>
-          <w:numId w:val="8"/>
-        </w:numPr>
-        <w:rPr>
-          <w:sz w:val="28"/>
-          <w:szCs w:val="28"/>
-        </w:rPr>
-      </w:pPr>
-      <w:r>
-        <w:rPr>
-          <w:sz w:val="28"/>
-          <w:szCs w:val="28"/>
-        </w:rPr>
-        <w:t>Allows students to make mistakes</w:t>
-      </w:r>
-    </w:p>
-    <w:p>
-      <w:pPr>
-        <w:rPr>
-          <w:sz w:val="28"/>
-          <w:szCs w:val="28"/>
-        </w:rPr>
-      </w:pPr>
-    </w:p>
-    <w:p>
-      <w:pPr>
-        <w:rPr>
-          <w:sz w:val="28"/>
-          <w:szCs w:val="28"/>
-        </w:rPr>
-      </w:pPr>
-      <w:r>
-        <w:rPr>
-          <w:b/>
-          <w:sz w:val="28"/>
-          <w:szCs w:val="28"/>
-        </w:rPr>
-        <w:t>Teacher</w:t>
-      </w:r>
-      <w:r>
-        <w:rPr>
-          <w:sz w:val="28"/>
-          <w:szCs w:val="28"/>
-        </w:rPr>
-        <w:t xml:space="preserve"> </w:t>
-      </w:r>
-      <w:r>
-        <w:rPr>
-          <w:b/>
-          <w:sz w:val="28"/>
-          <w:szCs w:val="28"/>
-        </w:rPr>
-        <w:t>Mode:</w:t>
-      </w:r>
-      <w:r>
-        <w:rPr>
-          <w:sz w:val="28"/>
-          <w:szCs w:val="28"/>
-        </w:rPr>
-        <w:t xml:space="preserve"> </w:t>
-      </w:r>
-    </w:p>
-    <w:p>
-      <w:pPr>
-        <w:rPr>
-          <w:sz w:val="28"/>
-          <w:szCs w:val="28"/>
-        </w:rPr>
-      </w:pPr>
-      <w:r>
-        <w:rPr>
-          <w:sz w:val="28"/>
-          <w:szCs w:val="28"/>
-        </w:rPr>
-        <w:t>Assign music to students: parameters (below), time restrictions</w:t>
-      </w:r>
-    </w:p>
-    <w:p>
-      <w:pPr>
-        <w:pStyle w:val="ListParagraph"/>
-        <w:numPr>
-          <w:ilvl w:val="0"/>
-          <w:numId w:val="8"/>
-        </w:numPr>
-        <w:rPr>
-          <w:sz w:val="28"/>
-          <w:szCs w:val="28"/>
-        </w:rPr>
-      </w:pPr>
-      <w:r>
-        <w:rPr>
-          <w:sz w:val="28"/>
-          <w:szCs w:val="28"/>
-        </w:rPr>
-        <w:t>Grade and lock student work</w:t>
-      </w:r>
-    </w:p>
-    <w:p>
-      <w:pPr>
-        <w:pStyle w:val="ListParagraph"/>
-        <w:numPr>
-          <w:ilvl w:val="0"/>
-          <w:numId w:val="8"/>
-        </w:numPr>
-        <w:rPr>
-          <w:sz w:val="28"/>
-          <w:szCs w:val="28"/>
-        </w:rPr>
-      </w:pPr>
-      <w:r>
-        <w:rPr>
-          <w:sz w:val="28"/>
-          <w:szCs w:val="28"/>
-        </w:rPr>
-        <w:lastRenderedPageBreak/>
-        <w:t xml:space="preserve">Ability to group assignments by class, level, etc. </w:t>
-      </w:r>
-    </w:p>
-    <w:p>
-      <w:pPr>
-        <w:pStyle w:val="ListParagraph"/>
-        <w:numPr>
-          <w:ilvl w:val="0"/>
-          <w:numId w:val="8"/>
-        </w:numPr>
-        <w:rPr>
-          <w:sz w:val="28"/>
-          <w:szCs w:val="28"/>
-        </w:rPr>
-      </w:pPr>
-      <w:r>
-        <w:rPr>
-          <w:sz w:val="28"/>
-          <w:szCs w:val="28"/>
-        </w:rPr>
-        <w:t>Make annotations/feedback on student work</w:t>
-      </w:r>
-    </w:p>
-    <w:p>
-      <w:pPr>
-        <w:rPr>
-          <w:sz w:val="28"/>
-          <w:szCs w:val="28"/>
-        </w:rPr>
-      </w:pPr>
-      <w:r>
-        <w:rPr>
-          <w:b/>
-          <w:sz w:val="28"/>
-          <w:szCs w:val="28"/>
-        </w:rPr>
-        <w:t xml:space="preserve">Teacher </w:t>
-      </w:r>
-      <w:r>
-        <w:rPr>
-          <w:sz w:val="28"/>
-          <w:szCs w:val="28"/>
-        </w:rPr>
-        <w:t xml:space="preserve">designates items that will appear in the student version. </w:t>
-      </w:r>
-      <w:r>
-        <w:rPr>
-          <w:sz w:val="28"/>
-          <w:szCs w:val="28"/>
-        </w:rPr>
-        <w:t xml:space="preserve"> </w:t>
-      </w:r>
-    </w:p>
-    <w:p>
-      <w:pPr>
-        <w:pStyle w:val="ListParagraph"/>
-        <w:numPr>
-          <w:ilvl w:val="0"/>
-          <w:numId w:val="8"/>
-        </w:numPr>
-        <w:rPr>
-          <w:sz w:val="28"/>
-          <w:szCs w:val="28"/>
-        </w:rPr>
-      </w:pPr>
-      <w:r>
-        <w:rPr>
-          <w:sz w:val="28"/>
-          <w:szCs w:val="28"/>
-        </w:rPr>
-        <w:t xml:space="preserve">Clef (treble, bass, </w:t>
-      </w:r>
-      <w:r>
-        <w:rPr>
-          <w:sz w:val="28"/>
-          <w:szCs w:val="28"/>
-        </w:rPr>
-        <w:t xml:space="preserve">alto, </w:t>
-      </w:r>
-      <w:r>
-        <w:rPr>
-          <w:sz w:val="28"/>
-          <w:szCs w:val="28"/>
-        </w:rPr>
-        <w:t>none)</w:t>
-      </w:r>
-    </w:p>
-    <w:p>
-      <w:pPr>
-        <w:pStyle w:val="ListParagraph"/>
-        <w:numPr>
-          <w:ilvl w:val="0"/>
-          <w:numId w:val="8"/>
-        </w:numPr>
-        <w:rPr>
-          <w:sz w:val="28"/>
-          <w:szCs w:val="28"/>
-        </w:rPr>
-      </w:pPr>
-      <w:r>
-        <w:rPr>
-          <w:sz w:val="28"/>
-          <w:szCs w:val="28"/>
-        </w:rPr>
-        <w:t>Number of staves</w:t>
-      </w:r>
-      <w:r>
-        <w:rPr>
-          <w:sz w:val="28"/>
-          <w:szCs w:val="28"/>
-        </w:rPr>
-        <w:t xml:space="preserve"> (and the clef of these)</w:t>
-      </w:r>
-    </w:p>
-    <w:p>
-      <w:pPr>
-        <w:pStyle w:val="ListParagraph"/>
-        <w:numPr>
-          <w:ilvl w:val="0"/>
-          <w:numId w:val="8"/>
-        </w:numPr>
-        <w:rPr>
-          <w:sz w:val="28"/>
-          <w:szCs w:val="28"/>
-        </w:rPr>
-      </w:pPr>
-      <w:r>
-        <w:rPr>
-          <w:sz w:val="28"/>
-          <w:szCs w:val="28"/>
-        </w:rPr>
-        <w:t>2,3, or 5-line staff</w:t>
-      </w:r>
-    </w:p>
-    <w:p>
-      <w:pPr>
-        <w:pStyle w:val="ListParagraph"/>
-        <w:numPr>
-          <w:ilvl w:val="0"/>
-          <w:numId w:val="8"/>
-        </w:numPr>
-        <w:rPr>
-          <w:sz w:val="28"/>
-          <w:szCs w:val="28"/>
-        </w:rPr>
-      </w:pPr>
-      <w:proofErr w:type="gramStart"/>
-      <w:r>
-        <w:rPr>
-          <w:sz w:val="28"/>
-          <w:szCs w:val="28"/>
-        </w:rPr>
-        <w:t>pitch</w:t>
-      </w:r>
-      <w:proofErr w:type="gramEnd"/>
-      <w:r>
-        <w:rPr>
-          <w:sz w:val="28"/>
-          <w:szCs w:val="28"/>
-        </w:rPr>
-        <w:t xml:space="preserve"> </w:t>
-      </w:r>
-      <w:r>
-        <w:rPr>
-          <w:sz w:val="28"/>
-          <w:szCs w:val="28"/>
-        </w:rPr>
-        <w:t>(</w:t>
-      </w:r>
-      <w:proofErr w:type="spellStart"/>
-      <w:r>
-        <w:rPr>
-          <w:sz w:val="28"/>
-          <w:szCs w:val="28"/>
-        </w:rPr>
-        <w:t>notehead</w:t>
-      </w:r>
-      <w:proofErr w:type="spellEnd"/>
-      <w:r>
-        <w:rPr>
-          <w:sz w:val="28"/>
-          <w:szCs w:val="28"/>
-        </w:rPr>
-        <w:t xml:space="preserve">) </w:t>
-      </w:r>
-      <w:r>
-        <w:rPr>
-          <w:sz w:val="28"/>
-          <w:szCs w:val="28"/>
-        </w:rPr>
-        <w:t xml:space="preserve">only, or notes with </w:t>
-      </w:r>
-      <w:r>
-        <w:rPr>
-          <w:sz w:val="28"/>
-          <w:szCs w:val="28"/>
-        </w:rPr>
-        <w:t xml:space="preserve">rhythmic </w:t>
-      </w:r>
-      <w:r>
-        <w:rPr>
-          <w:sz w:val="28"/>
-          <w:szCs w:val="28"/>
-        </w:rPr>
-        <w:t>value</w:t>
-      </w:r>
-    </w:p>
-    <w:p>
-      <w:pPr>
-        <w:pStyle w:val="ListParagraph"/>
-        <w:numPr>
-          <w:ilvl w:val="0"/>
-          <w:numId w:val="8"/>
-        </w:numPr>
-        <w:rPr>
-          <w:sz w:val="28"/>
-          <w:szCs w:val="28"/>
-        </w:rPr>
-      </w:pPr>
-      <w:proofErr w:type="gramStart"/>
-      <w:r>
-        <w:rPr>
-          <w:sz w:val="28"/>
-          <w:szCs w:val="28"/>
-        </w:rPr>
-        <w:t>lyrics</w:t>
-      </w:r>
-      <w:proofErr w:type="gramEnd"/>
-    </w:p>
-    <w:p>
-      <w:pPr>
-        <w:pStyle w:val="ListParagraph"/>
-        <w:numPr>
-          <w:ilvl w:val="0"/>
-          <w:numId w:val="8"/>
-        </w:numPr>
-        <w:rPr>
-          <w:sz w:val="28"/>
-          <w:szCs w:val="28"/>
-        </w:rPr>
-      </w:pPr>
-      <w:proofErr w:type="gramStart"/>
-      <w:r>
-        <w:rPr>
-          <w:sz w:val="28"/>
-          <w:szCs w:val="28"/>
-        </w:rPr>
-        <w:t>rhythmic</w:t>
-      </w:r>
-      <w:proofErr w:type="gramEnd"/>
-      <w:r>
-        <w:rPr>
-          <w:sz w:val="28"/>
-          <w:szCs w:val="28"/>
-        </w:rPr>
-        <w:t xml:space="preserve"> values with no pitch</w:t>
-      </w:r>
-      <w:r>
-        <w:rPr>
-          <w:sz w:val="28"/>
-          <w:szCs w:val="28"/>
-        </w:rPr>
-        <w:t xml:space="preserve"> (no staff)</w:t>
-      </w:r>
-    </w:p>
-    <w:p>
-      <w:pPr>
-        <w:pStyle w:val="ListParagraph"/>
-        <w:numPr>
-          <w:ilvl w:val="0"/>
-          <w:numId w:val="8"/>
-        </w:numPr>
-        <w:rPr>
-          <w:sz w:val="28"/>
-          <w:szCs w:val="28"/>
-        </w:rPr>
-      </w:pPr>
-      <w:r>
-        <w:rPr>
-          <w:sz w:val="28"/>
-          <w:szCs w:val="28"/>
-        </w:rPr>
-        <w:t>Auto-correct mode (doesn’t drop in the correct place, but rather shows color if correct and gray if incorrect)</w:t>
-      </w:r>
-    </w:p>
-    <w:p>
-      <w:pPr>
-        <w:pStyle w:val="ListParagraph"/>
-        <w:numPr>
-          <w:ilvl w:val="0"/>
-          <w:numId w:val="8"/>
-        </w:numPr>
-        <w:rPr>
-          <w:sz w:val="28"/>
-          <w:szCs w:val="28"/>
-        </w:rPr>
-      </w:pPr>
-      <w:proofErr w:type="spellStart"/>
-      <w:r>
-        <w:rPr>
-          <w:sz w:val="28"/>
-          <w:szCs w:val="28"/>
-        </w:rPr>
-        <w:t>Solfa</w:t>
-      </w:r>
-      <w:proofErr w:type="spellEnd"/>
-      <w:r>
-        <w:rPr>
-          <w:sz w:val="28"/>
-          <w:szCs w:val="28"/>
-        </w:rPr>
-        <w:t>?</w:t>
-      </w:r>
-      <w:r>
-        <w:rPr>
-          <w:sz w:val="28"/>
-          <w:szCs w:val="28"/>
-        </w:rPr>
-        <w:t xml:space="preserve"> *</w:t>
-      </w:r>
-      <w:proofErr w:type="gramStart"/>
-      <w:r>
-        <w:rPr>
-          <w:sz w:val="28"/>
-          <w:szCs w:val="28"/>
-        </w:rPr>
-        <w:t>in</w:t>
-      </w:r>
-      <w:proofErr w:type="gramEnd"/>
-      <w:r>
-        <w:rPr>
-          <w:sz w:val="28"/>
-          <w:szCs w:val="28"/>
-        </w:rPr>
-        <w:t xml:space="preserve"> moveable do, if the key is other than C, will key signature automatically appear?</w:t>
-      </w:r>
-    </w:p>
-    <w:p>
-      <w:pPr>
-        <w:pStyle w:val="ListParagraph"/>
-        <w:numPr>
-          <w:ilvl w:val="0"/>
-          <w:numId w:val="8"/>
-        </w:numPr>
-        <w:rPr>
-          <w:sz w:val="28"/>
-          <w:szCs w:val="28"/>
-        </w:rPr>
-      </w:pPr>
-      <w:r>
-        <w:rPr>
-          <w:sz w:val="28"/>
-          <w:szCs w:val="28"/>
-        </w:rPr>
-        <w:t>Key signature</w:t>
-      </w:r>
-    </w:p>
-    <w:p>
-      <w:pPr>
-        <w:pStyle w:val="ListParagraph"/>
-        <w:numPr>
-          <w:ilvl w:val="0"/>
-          <w:numId w:val="8"/>
-        </w:numPr>
-        <w:rPr>
-          <w:sz w:val="28"/>
-          <w:szCs w:val="28"/>
-        </w:rPr>
-      </w:pPr>
-      <w:r>
-        <w:rPr>
-          <w:sz w:val="28"/>
-          <w:szCs w:val="28"/>
-        </w:rPr>
-        <w:t>Color-coding on notes (</w:t>
-      </w:r>
-      <w:proofErr w:type="spellStart"/>
-      <w:r>
-        <w:rPr>
-          <w:sz w:val="28"/>
-          <w:szCs w:val="28"/>
-        </w:rPr>
-        <w:t>Boomwhacker</w:t>
-      </w:r>
-      <w:proofErr w:type="spellEnd"/>
-      <w:r>
-        <w:rPr>
-          <w:sz w:val="28"/>
-          <w:szCs w:val="28"/>
-        </w:rPr>
-        <w:t xml:space="preserve"> scheme)</w:t>
-      </w:r>
-    </w:p>
-    <w:p>
-      <w:pPr>
-        <w:pStyle w:val="ListParagraph"/>
-        <w:numPr>
-          <w:ilvl w:val="0"/>
-          <w:numId w:val="8"/>
-        </w:numPr>
-        <w:rPr>
-          <w:sz w:val="28"/>
-          <w:szCs w:val="28"/>
-        </w:rPr>
-      </w:pPr>
-      <w:r>
-        <w:rPr>
-          <w:sz w:val="28"/>
-          <w:szCs w:val="28"/>
-        </w:rPr>
-        <w:t>T</w:t>
-      </w:r>
-      <w:r>
-        <w:rPr>
-          <w:sz w:val="28"/>
-          <w:szCs w:val="28"/>
-        </w:rPr>
-        <w:t>ime signature or none</w:t>
-      </w:r>
-    </w:p>
-    <w:p>
-      <w:pPr>
-        <w:pStyle w:val="ListParagraph"/>
-        <w:numPr>
-          <w:ilvl w:val="1"/>
-          <w:numId w:val="8"/>
-        </w:numPr>
-        <w:rPr>
-          <w:sz w:val="28"/>
-          <w:szCs w:val="28"/>
-        </w:rPr>
-      </w:pPr>
-      <w:proofErr w:type="gramStart"/>
-      <w:r>
-        <w:rPr>
-          <w:sz w:val="28"/>
-          <w:szCs w:val="28"/>
-        </w:rPr>
-        <w:t>if</w:t>
-      </w:r>
-      <w:proofErr w:type="gramEnd"/>
-      <w:r>
-        <w:rPr>
-          <w:sz w:val="28"/>
-          <w:szCs w:val="28"/>
-        </w:rPr>
-        <w:t xml:space="preserve"> it includes time signature, option for students to add their own </w:t>
-      </w:r>
-      <w:proofErr w:type="spellStart"/>
-      <w:r>
-        <w:rPr>
-          <w:sz w:val="28"/>
-          <w:szCs w:val="28"/>
-        </w:rPr>
-        <w:t>barlines</w:t>
-      </w:r>
-      <w:proofErr w:type="spellEnd"/>
-      <w:r>
-        <w:rPr>
-          <w:sz w:val="28"/>
-          <w:szCs w:val="28"/>
-        </w:rPr>
-        <w:t xml:space="preserve">, or </w:t>
-      </w:r>
-      <w:proofErr w:type="spellStart"/>
-      <w:r>
-        <w:rPr>
-          <w:sz w:val="28"/>
-          <w:szCs w:val="28"/>
-        </w:rPr>
-        <w:t>barlines</w:t>
-      </w:r>
-      <w:proofErr w:type="spellEnd"/>
-      <w:r>
-        <w:rPr>
-          <w:sz w:val="28"/>
-          <w:szCs w:val="28"/>
-        </w:rPr>
-        <w:t xml:space="preserve"> are automatically added</w:t>
+        <w:t>if it includes time signature, option for students to add their own barlines, or barlines are automatically added</w:t>
       </w:r>
     </w:p>
     <w:p>
@@ -1317,25 +1208,7 @@
           <w:sz w:val="28"/>
           <w:szCs w:val="28"/>
         </w:rPr>
-        <w:t xml:space="preserve">Print notes via </w:t>
-      </w:r>
-      <w:proofErr w:type="spellStart"/>
-      <w:r>
-        <w:rPr>
-          <w:bCs/>
-          <w:sz w:val="28"/>
-          <w:szCs w:val="28"/>
-        </w:rPr>
-        <w:t>AirPrint</w:t>
-      </w:r>
-      <w:proofErr w:type="spellEnd"/>
-      <w:r>
-        <w:rPr>
-          <w:bCs/>
-          <w:sz w:val="28"/>
-          <w:szCs w:val="28"/>
-        </w:rPr>
-        <w:t>.</w:t>
+        <w:t>Print notes via AirPrint.</w:t>
       </w:r>
       <w:r>
         <w:rPr>
@@ -2504,6 +2377,7 @@
   <w:style w:type="character" w:default="1" w:styleId="DefaultParagraphFont">
     <w:name w:val="Default Paragraph Font"/>
     <w:uiPriority w:val="1"/>
+    <w:semiHidden/>
     <w:unhideWhenUsed/>
   </w:style>
   <w:style w:type="table" w:default="1" w:styleId="TableNormal">
@@ -2704,6 +2578,7 @@
   <w:style w:type="character" w:default="1" w:styleId="DefaultParagraphFont">
     <w:name w:val="Default Paragraph Font"/>
     <w:uiPriority w:val="1"/>
+    <w:semiHidden/>
     <w:unhideWhenUsed/>
   </w:style>
   <w:style w:type="table" w:default="1" w:styleId="TableNormal">

</xml_diff>